<commit_message>
after mon march 3
</commit_message>
<xml_diff>
--- a/week7_march3-7/cis400_exam1SOL_130.docx
+++ b/week7_march3-7/cis400_exam1SOL_130.docx
@@ -1085,6 +1085,8 @@
       <w:r>
         <w:rPr>
           <w:rFonts w:ascii="Consolas" w:hAnsi="Consolas" w:cstheme="minorHAnsi"/>
+          <w:b/>
+          <w:bCs/>
         </w:rPr>
         <w:t>Food f = new Cake();</w:t>
       </w:r>
@@ -1147,12 +1149,16 @@
       <w:r>
         <w:rPr>
           <w:rFonts w:ascii="Consolas" w:hAnsi="Consolas" w:cstheme="minorHAnsi"/>
+          <w:b/>
+          <w:bCs/>
         </w:rPr>
         <w:t xml:space="preserve">Dessert d2 = new </w:t>
       </w:r>
       <w:r>
         <w:rPr>
           <w:rFonts w:ascii="Consolas" w:hAnsi="Consolas" w:cstheme="minorHAnsi"/>
+          <w:b/>
+          <w:bCs/>
         </w:rPr>
         <w:t>Cake();</w:t>
       </w:r>
@@ -1621,7 +1627,6 @@
         <w:tab/>
         <w:t xml:space="preserve">public class </w:t>
       </w:r>
-      <w:proofErr w:type="spellStart"/>
       <w:r>
         <w:rPr>
           <w:rFonts w:ascii="Consolas" w:hAnsi="Consolas" w:cstheme="minorHAnsi"/>
@@ -1632,7 +1637,6 @@
         </w:rPr>
         <w:t>CheckingAccount</w:t>
       </w:r>
-      <w:proofErr w:type="spellEnd"/>
       <w:r>
         <w:rPr>
           <w:rFonts w:ascii="Consolas" w:hAnsi="Consolas" w:cstheme="minorHAnsi"/>
@@ -1789,84 +1793,102 @@
           <w:b/>
           <w:bCs/>
         </w:rPr>
-        <w:t xml:space="preserve">Account a = new </w:t>
-      </w:r>
-      <w:proofErr w:type="spellStart"/>
+        <w:t>Account a = new CheckingAccount();</w:t>
+      </w:r>
+    </w:p>
+    <w:p>
+      <w:pPr>
+        <w:rPr>
+          <w:rFonts w:cstheme="minorHAnsi"/>
+        </w:rPr>
+      </w:pPr>
+      <w:r>
+        <w:rPr>
+          <w:rFonts w:cstheme="minorHAnsi"/>
+        </w:rPr>
+        <w:t>Which of the following will compile without error?</w:t>
+      </w:r>
+    </w:p>
+    <w:p>
+      <w:pPr>
+        <w:spacing w:after="0"/>
+        <w:rPr>
+          <w:rFonts w:cstheme="minorHAnsi"/>
+        </w:rPr>
+      </w:pPr>
+      <w:r>
+        <w:rPr>
+          <w:rFonts w:cstheme="minorHAnsi"/>
+        </w:rPr>
+        <w:t>I.</w:t>
+      </w:r>
+      <w:r>
+        <w:rPr>
+          <w:rFonts w:cstheme="minorHAnsi"/>
+        </w:rPr>
+        <w:t xml:space="preserve"> </w:t>
+      </w:r>
       <w:r>
         <w:rPr>
           <w:rFonts w:ascii="Consolas" w:hAnsi="Consolas" w:cstheme="minorHAnsi"/>
           <w:b/>
           <w:bCs/>
         </w:rPr>
-        <w:t>CheckingAccount</w:t>
-      </w:r>
-      <w:proofErr w:type="spellEnd"/>
+        <w:t>a.</w:t>
+      </w:r>
       <w:r>
         <w:rPr>
           <w:rFonts w:ascii="Consolas" w:hAnsi="Consolas" w:cstheme="minorHAnsi"/>
           <w:b/>
           <w:bCs/>
         </w:rPr>
-        <w:t>();</w:t>
-      </w:r>
-    </w:p>
-    <w:p>
-      <w:pPr>
-        <w:rPr>
-          <w:rFonts w:cstheme="minorHAnsi"/>
-        </w:rPr>
-      </w:pPr>
-      <w:r>
-        <w:rPr>
-          <w:rFonts w:cstheme="minorHAnsi"/>
-        </w:rPr>
-        <w:t>Which of the following will compile without error?</w:t>
-      </w:r>
-    </w:p>
-    <w:p>
-      <w:pPr>
-        <w:spacing w:after="0"/>
-        <w:rPr>
-          <w:rFonts w:cstheme="minorHAnsi"/>
-        </w:rPr>
-      </w:pPr>
-      <w:r>
-        <w:rPr>
-          <w:rFonts w:cstheme="minorHAnsi"/>
-        </w:rPr>
-        <w:t>I.</w:t>
-      </w:r>
-      <w:r>
-        <w:rPr>
-          <w:rFonts w:cstheme="minorHAnsi"/>
-        </w:rPr>
-        <w:t xml:space="preserve"> </w:t>
-      </w:r>
-      <w:proofErr w:type="spellStart"/>
+        <w:t>Deposit(100)</w:t>
+      </w:r>
       <w:r>
         <w:rPr>
           <w:rFonts w:ascii="Consolas" w:hAnsi="Consolas" w:cstheme="minorHAnsi"/>
           <w:b/>
           <w:bCs/>
         </w:rPr>
-        <w:t>a.</w:t>
-      </w:r>
-      <w:r>
+        <w:t>;</w:t>
+      </w:r>
+    </w:p>
+    <w:p>
+      <w:pPr>
+        <w:spacing w:after="0"/>
         <w:rPr>
           <w:rFonts w:ascii="Consolas" w:hAnsi="Consolas" w:cstheme="minorHAnsi"/>
           <w:b/>
           <w:bCs/>
         </w:rPr>
-        <w:t>Deposit</w:t>
-      </w:r>
-      <w:proofErr w:type="spellEnd"/>
+      </w:pPr>
+      <w:r>
+        <w:rPr>
+          <w:rFonts w:cstheme="minorHAnsi"/>
+        </w:rPr>
+        <w:t xml:space="preserve">II. </w:t>
+      </w:r>
       <w:r>
         <w:rPr>
           <w:rFonts w:ascii="Consolas" w:hAnsi="Consolas" w:cstheme="minorHAnsi"/>
           <w:b/>
           <w:bCs/>
         </w:rPr>
-        <w:t>(100)</w:t>
+        <w:t>a.Withdraw(50);</w:t>
+      </w:r>
+    </w:p>
+    <w:p>
+      <w:pPr>
+        <w:spacing w:after="0"/>
+        <w:rPr>
+          <w:rFonts w:cstheme="minorHAnsi"/>
+        </w:rPr>
+      </w:pPr>
+      <w:r>
+        <w:rPr>
+          <w:rFonts w:cstheme="minorHAnsi"/>
+        </w:rPr>
+        <w:t xml:space="preserve">III. </w:t>
       </w:r>
       <w:r>
         <w:rPr>
@@ -1874,143 +1896,57 @@
           <w:b/>
           <w:bCs/>
         </w:rPr>
-        <w:t>;</w:t>
-      </w:r>
-    </w:p>
-    <w:p>
-      <w:pPr>
-        <w:spacing w:after="0"/>
+        <w:t>Console.WriteLine((a as Account).Balance);</w:t>
+      </w:r>
+    </w:p>
+    <w:p>
+      <w:pPr>
+        <w:spacing w:after="0"/>
+        <w:rPr>
+          <w:rFonts w:cstheme="minorHAnsi"/>
+        </w:rPr>
+      </w:pPr>
+      <w:r>
+        <w:rPr>
+          <w:rFonts w:cstheme="minorHAnsi"/>
+        </w:rPr>
+        <w:t>I</w:t>
+      </w:r>
+      <w:r>
+        <w:rPr>
+          <w:rFonts w:cstheme="minorHAnsi"/>
+        </w:rPr>
+        <w:t>V</w:t>
+      </w:r>
+      <w:r>
+        <w:rPr>
+          <w:rFonts w:cstheme="minorHAnsi"/>
+        </w:rPr>
+        <w:t xml:space="preserve">. </w:t>
+      </w:r>
+      <w:r>
         <w:rPr>
           <w:rFonts w:ascii="Consolas" w:hAnsi="Consolas" w:cstheme="minorHAnsi"/>
           <w:b/>
           <w:bCs/>
         </w:rPr>
-      </w:pPr>
-      <w:r>
-        <w:rPr>
-          <w:rFonts w:cstheme="minorHAnsi"/>
-        </w:rPr>
-        <w:t xml:space="preserve">II. </w:t>
-      </w:r>
-      <w:proofErr w:type="spellStart"/>
+        <w:t>Console.WriteLine(</w:t>
+      </w:r>
       <w:r>
         <w:rPr>
           <w:rFonts w:ascii="Consolas" w:hAnsi="Consolas" w:cstheme="minorHAnsi"/>
           <w:b/>
           <w:bCs/>
         </w:rPr>
-        <w:t>a.Withdraw</w:t>
-      </w:r>
-      <w:proofErr w:type="spellEnd"/>
+        <w:t>(Account)</w:t>
+      </w:r>
       <w:r>
         <w:rPr>
           <w:rFonts w:ascii="Consolas" w:hAnsi="Consolas" w:cstheme="minorHAnsi"/>
           <w:b/>
           <w:bCs/>
         </w:rPr>
-        <w:t>(50);</w:t>
-      </w:r>
-    </w:p>
-    <w:p>
-      <w:pPr>
-        <w:spacing w:after="0"/>
-        <w:rPr>
-          <w:rFonts w:cstheme="minorHAnsi"/>
-        </w:rPr>
-      </w:pPr>
-      <w:r>
-        <w:rPr>
-          <w:rFonts w:cstheme="minorHAnsi"/>
-        </w:rPr>
-        <w:t xml:space="preserve">III. </w:t>
-      </w:r>
-      <w:proofErr w:type="spellStart"/>
-      <w:r>
-        <w:rPr>
-          <w:rFonts w:ascii="Consolas" w:hAnsi="Consolas" w:cstheme="minorHAnsi"/>
-          <w:b/>
-          <w:bCs/>
-        </w:rPr>
-        <w:t>Console.WriteLine</w:t>
-      </w:r>
-      <w:proofErr w:type="spellEnd"/>
-      <w:r>
-        <w:rPr>
-          <w:rFonts w:ascii="Consolas" w:hAnsi="Consolas" w:cstheme="minorHAnsi"/>
-          <w:b/>
-          <w:bCs/>
-        </w:rPr>
-        <w:t>((a as Account).Balance);</w:t>
-      </w:r>
-    </w:p>
-    <w:p>
-      <w:pPr>
-        <w:spacing w:after="0"/>
-        <w:rPr>
-          <w:rFonts w:cstheme="minorHAnsi"/>
-        </w:rPr>
-      </w:pPr>
-      <w:r>
-        <w:rPr>
-          <w:rFonts w:cstheme="minorHAnsi"/>
-        </w:rPr>
-        <w:t>I</w:t>
-      </w:r>
-      <w:r>
-        <w:rPr>
-          <w:rFonts w:cstheme="minorHAnsi"/>
-        </w:rPr>
-        <w:t>V</w:t>
-      </w:r>
-      <w:r>
-        <w:rPr>
-          <w:rFonts w:cstheme="minorHAnsi"/>
-        </w:rPr>
-        <w:t xml:space="preserve">. </w:t>
-      </w:r>
-      <w:proofErr w:type="spellStart"/>
-      <w:r>
-        <w:rPr>
-          <w:rFonts w:ascii="Consolas" w:hAnsi="Consolas" w:cstheme="minorHAnsi"/>
-          <w:b/>
-          <w:bCs/>
-        </w:rPr>
-        <w:t>Console.WriteLine</w:t>
-      </w:r>
-      <w:proofErr w:type="spellEnd"/>
-      <w:r>
-        <w:rPr>
-          <w:rFonts w:ascii="Consolas" w:hAnsi="Consolas" w:cstheme="minorHAnsi"/>
-          <w:b/>
-          <w:bCs/>
-        </w:rPr>
-        <w:t>(</w:t>
-      </w:r>
-      <w:r>
-        <w:rPr>
-          <w:rFonts w:ascii="Consolas" w:hAnsi="Consolas" w:cstheme="minorHAnsi"/>
-          <w:b/>
-          <w:bCs/>
-        </w:rPr>
-        <w:t>(Account)</w:t>
-      </w:r>
-      <w:proofErr w:type="spellStart"/>
-      <w:r>
-        <w:rPr>
-          <w:rFonts w:ascii="Consolas" w:hAnsi="Consolas" w:cstheme="minorHAnsi"/>
-          <w:b/>
-          <w:bCs/>
-        </w:rPr>
-        <w:t>a.Balance</w:t>
-      </w:r>
-      <w:proofErr w:type="spellEnd"/>
-      <w:r>
-        <w:rPr>
-          <w:rFonts w:ascii="Consolas" w:hAnsi="Consolas" w:cstheme="minorHAnsi"/>
-          <w:b/>
-          <w:bCs/>
-        </w:rPr>
-        <w:t>);</w:t>
+        <w:t>a.Balance);</w:t>
       </w:r>
     </w:p>
     <w:p>
@@ -2498,7 +2434,6 @@
         </w:rPr>
         <w:t>enforce that the count must always be between _</w:t>
       </w:r>
-      <w:proofErr w:type="spellStart"/>
       <w:r>
         <w:rPr>
           <w:rFonts w:cstheme="minorHAnsi"/>
@@ -2507,14 +2442,12 @@
         </w:rPr>
         <w:t>minCount</w:t>
       </w:r>
-      <w:proofErr w:type="spellEnd"/>
       <w:r>
         <w:rPr>
           <w:rFonts w:cstheme="minorHAnsi"/>
         </w:rPr>
         <w:t xml:space="preserve"> and _</w:t>
       </w:r>
-      <w:proofErr w:type="spellStart"/>
       <w:r>
         <w:rPr>
           <w:rFonts w:cstheme="minorHAnsi"/>
@@ -2523,7 +2456,6 @@
         </w:rPr>
         <w:t>maxCount</w:t>
       </w:r>
-      <w:proofErr w:type="spellEnd"/>
       <w:r>
         <w:rPr>
           <w:rFonts w:cstheme="minorHAnsi"/>
@@ -2562,7 +2494,6 @@
         </w:rPr>
         <w:t xml:space="preserve"> _</w:t>
       </w:r>
-      <w:proofErr w:type="spellStart"/>
       <w:r>
         <w:rPr>
           <w:rFonts w:cstheme="minorHAnsi"/>
@@ -2571,7 +2502,6 @@
         </w:rPr>
         <w:t>minCount</w:t>
       </w:r>
-      <w:proofErr w:type="spellEnd"/>
       <w:r>
         <w:rPr>
           <w:rFonts w:cstheme="minorHAnsi"/>
@@ -3291,6 +3221,365 @@
           <w:rFonts w:cstheme="minorHAnsi"/>
         </w:rPr>
       </w:pPr>
+      <w:r>
+        <w:rPr>
+          <w:rFonts w:cstheme="minorHAnsi"/>
+        </w:rPr>
+        <w:t>public class Breadsticks : Bread {</w:t>
+      </w:r>
+    </w:p>
+    <w:p>
+      <w:pPr>
+        <w:spacing w:after="0"/>
+        <w:rPr>
+          <w:rFonts w:cstheme="minorHAnsi"/>
+        </w:rPr>
+      </w:pPr>
+      <w:r>
+        <w:rPr>
+          <w:rFonts w:cstheme="minorHAnsi"/>
+        </w:rPr>
+        <w:tab/>
+      </w:r>
+      <w:r>
+        <w:rPr>
+          <w:rFonts w:cstheme="minorHAnsi"/>
+        </w:rPr>
+        <w:t>public override string Name =&gt; “Breadsticks”;</w:t>
+      </w:r>
+    </w:p>
+    <w:p>
+      <w:pPr>
+        <w:spacing w:after="0"/>
+        <w:rPr>
+          <w:rFonts w:cstheme="minorHAnsi"/>
+        </w:rPr>
+      </w:pPr>
+    </w:p>
+    <w:p>
+      <w:pPr>
+        <w:spacing w:after="0"/>
+        <w:rPr>
+          <w:rFonts w:cstheme="minorHAnsi"/>
+        </w:rPr>
+      </w:pPr>
+      <w:r>
+        <w:rPr>
+          <w:rFonts w:cstheme="minorHAnsi"/>
+        </w:rPr>
+        <w:tab/>
+        <w:t>private bool _cheese = false;</w:t>
+      </w:r>
+    </w:p>
+    <w:p>
+      <w:pPr>
+        <w:spacing w:after="0"/>
+        <w:rPr>
+          <w:rFonts w:cstheme="minorHAnsi"/>
+        </w:rPr>
+      </w:pPr>
+      <w:r>
+        <w:rPr>
+          <w:rFonts w:cstheme="minorHAnsi"/>
+        </w:rPr>
+        <w:tab/>
+        <w:t xml:space="preserve">public bool Cheese </w:t>
+      </w:r>
+      <w:r>
+        <w:rPr>
+          <w:rFonts w:cstheme="minorHAnsi"/>
+        </w:rPr>
+        <w:t>{</w:t>
+      </w:r>
+    </w:p>
+    <w:p>
+      <w:pPr>
+        <w:spacing w:after="0"/>
+        <w:rPr>
+          <w:rFonts w:cstheme="minorHAnsi"/>
+        </w:rPr>
+      </w:pPr>
+      <w:r>
+        <w:rPr>
+          <w:rFonts w:cstheme="minorHAnsi"/>
+        </w:rPr>
+        <w:tab/>
+      </w:r>
+      <w:r>
+        <w:rPr>
+          <w:rFonts w:cstheme="minorHAnsi"/>
+        </w:rPr>
+        <w:tab/>
+        <w:t>get =&gt; _cheese;</w:t>
+      </w:r>
+    </w:p>
+    <w:p>
+      <w:pPr>
+        <w:spacing w:after="0"/>
+        <w:rPr>
+          <w:rFonts w:cstheme="minorHAnsi"/>
+        </w:rPr>
+      </w:pPr>
+      <w:r>
+        <w:rPr>
+          <w:rFonts w:cstheme="minorHAnsi"/>
+        </w:rPr>
+        <w:tab/>
+      </w:r>
+      <w:r>
+        <w:rPr>
+          <w:rFonts w:cstheme="minorHAnsi"/>
+        </w:rPr>
+        <w:tab/>
+      </w:r>
+      <w:r>
+        <w:rPr>
+          <w:rFonts w:cstheme="minorHAnsi"/>
+        </w:rPr>
+        <w:t>init</w:t>
+      </w:r>
+      <w:r>
+        <w:rPr>
+          <w:rFonts w:cstheme="minorHAnsi"/>
+        </w:rPr>
+        <w:t xml:space="preserve"> {</w:t>
+      </w:r>
+    </w:p>
+    <w:p>
+      <w:pPr>
+        <w:spacing w:after="0"/>
+        <w:rPr>
+          <w:rFonts w:cstheme="minorHAnsi"/>
+        </w:rPr>
+      </w:pPr>
+      <w:r>
+        <w:rPr>
+          <w:rFonts w:cstheme="minorHAnsi"/>
+        </w:rPr>
+        <w:tab/>
+      </w:r>
+      <w:r>
+        <w:rPr>
+          <w:rFonts w:cstheme="minorHAnsi"/>
+        </w:rPr>
+        <w:tab/>
+      </w:r>
+      <w:r>
+        <w:rPr>
+          <w:rFonts w:cstheme="minorHAnsi"/>
+        </w:rPr>
+        <w:tab/>
+        <w:t>_cheese = value;</w:t>
+      </w:r>
+    </w:p>
+    <w:p>
+      <w:pPr>
+        <w:spacing w:after="0"/>
+        <w:rPr>
+          <w:rFonts w:cstheme="minorHAnsi"/>
+        </w:rPr>
+      </w:pPr>
+    </w:p>
+    <w:p>
+      <w:pPr>
+        <w:spacing w:after="0"/>
+        <w:rPr>
+          <w:rFonts w:cstheme="minorHAnsi"/>
+        </w:rPr>
+      </w:pPr>
+      <w:r>
+        <w:rPr>
+          <w:rFonts w:cstheme="minorHAnsi"/>
+        </w:rPr>
+        <w:tab/>
+      </w:r>
+      <w:r>
+        <w:rPr>
+          <w:rFonts w:cstheme="minorHAnsi"/>
+        </w:rPr>
+        <w:tab/>
+      </w:r>
+      <w:r>
+        <w:rPr>
+          <w:rFonts w:cstheme="minorHAnsi"/>
+        </w:rPr>
+        <w:tab/>
+      </w:r>
+      <w:r>
+        <w:rPr>
+          <w:rFonts w:cstheme="minorHAnsi"/>
+        </w:rPr>
+        <w:t>if (Cheese) _costPerEach = 1.15m;</w:t>
+      </w:r>
+    </w:p>
+    <w:p>
+      <w:pPr>
+        <w:spacing w:after="0"/>
+        <w:rPr>
+          <w:rFonts w:cstheme="minorHAnsi"/>
+        </w:rPr>
+      </w:pPr>
+      <w:r>
+        <w:rPr>
+          <w:rFonts w:cstheme="minorHAnsi"/>
+        </w:rPr>
+        <w:tab/>
+      </w:r>
+      <w:r>
+        <w:rPr>
+          <w:rFonts w:cstheme="minorHAnsi"/>
+        </w:rPr>
+        <w:tab/>
+      </w:r>
+      <w:r>
+        <w:rPr>
+          <w:rFonts w:cstheme="minorHAnsi"/>
+        </w:rPr>
+        <w:tab/>
+      </w:r>
+      <w:r>
+        <w:rPr>
+          <w:rFonts w:cstheme="minorHAnsi"/>
+        </w:rPr>
+        <w:t>else _costPerEach = 0.75m;</w:t>
+      </w:r>
+    </w:p>
+    <w:p>
+      <w:pPr>
+        <w:spacing w:after="0"/>
+        <w:rPr>
+          <w:rFonts w:cstheme="minorHAnsi"/>
+        </w:rPr>
+      </w:pPr>
+      <w:r>
+        <w:rPr>
+          <w:rFonts w:cstheme="minorHAnsi"/>
+        </w:rPr>
+        <w:tab/>
+      </w:r>
+      <w:r>
+        <w:rPr>
+          <w:rFonts w:cstheme="minorHAnsi"/>
+        </w:rPr>
+        <w:tab/>
+        <w:t>}</w:t>
+      </w:r>
+    </w:p>
+    <w:p>
+      <w:pPr>
+        <w:spacing w:after="0"/>
+        <w:rPr>
+          <w:rFonts w:cstheme="minorHAnsi"/>
+        </w:rPr>
+      </w:pPr>
+      <w:r>
+        <w:rPr>
+          <w:rFonts w:cstheme="minorHAnsi"/>
+        </w:rPr>
+        <w:tab/>
+        <w:t>}</w:t>
+      </w:r>
+    </w:p>
+    <w:p>
+      <w:pPr>
+        <w:spacing w:after="0"/>
+        <w:rPr>
+          <w:rFonts w:cstheme="minorHAnsi"/>
+        </w:rPr>
+      </w:pPr>
+    </w:p>
+    <w:p>
+      <w:pPr>
+        <w:spacing w:after="0"/>
+        <w:rPr>
+          <w:rFonts w:cstheme="minorHAnsi"/>
+        </w:rPr>
+      </w:pPr>
+      <w:r>
+        <w:rPr>
+          <w:rFonts w:cstheme="minorHAnsi"/>
+        </w:rPr>
+        <w:tab/>
+        <w:t>public Breadsticks()</w:t>
+      </w:r>
+      <w:r>
+        <w:rPr>
+          <w:rFonts w:cstheme="minorHAnsi"/>
+        </w:rPr>
+        <w:t xml:space="preserve"> : base(</w:t>
+      </w:r>
+      <w:r>
+        <w:rPr>
+          <w:rFonts w:cstheme="minorHAnsi"/>
+        </w:rPr>
+        <w:t>4, 6) {</w:t>
+      </w:r>
+    </w:p>
+    <w:p>
+      <w:pPr>
+        <w:spacing w:after="0"/>
+        <w:ind w:left="720" w:firstLine="720"/>
+        <w:rPr>
+          <w:rFonts w:cstheme="minorHAnsi"/>
+        </w:rPr>
+      </w:pPr>
+      <w:r>
+        <w:rPr>
+          <w:rFonts w:cstheme="minorHAnsi"/>
+        </w:rPr>
+        <w:t>_costPerEach = 0.75m;</w:t>
+      </w:r>
+    </w:p>
+    <w:p>
+      <w:pPr>
+        <w:spacing w:after="0"/>
+        <w:rPr>
+          <w:rFonts w:cstheme="minorHAnsi"/>
+        </w:rPr>
+      </w:pPr>
+      <w:r>
+        <w:rPr>
+          <w:rFonts w:cstheme="minorHAnsi"/>
+        </w:rPr>
+        <w:tab/>
+        <w:t>}</w:t>
+      </w:r>
+    </w:p>
+    <w:p>
+      <w:pPr>
+        <w:spacing w:after="0"/>
+        <w:rPr>
+          <w:rFonts w:cstheme="minorHAnsi"/>
+        </w:rPr>
+      </w:pPr>
+      <w:r>
+        <w:rPr>
+          <w:rFonts w:cstheme="minorHAnsi"/>
+        </w:rPr>
+        <w:t>}</w:t>
+      </w:r>
+    </w:p>
+    <w:p>
+      <w:pPr>
+        <w:spacing w:after="0"/>
+        <w:rPr>
+          <w:rFonts w:cstheme="minorHAnsi"/>
+        </w:rPr>
+      </w:pPr>
+    </w:p>
+    <w:p>
+      <w:pPr>
+        <w:spacing w:after="0"/>
+        <w:rPr>
+          <w:rFonts w:cstheme="minorHAnsi"/>
+        </w:rPr>
+      </w:pPr>
+      <w:r>
+        <w:rPr>
+          <w:rFonts w:cstheme="minorHAnsi"/>
+        </w:rPr>
+        <w:t>Breadsticks b = new() {Cheese = true};</w:t>
+      </w:r>
     </w:p>
     <w:p>
       <w:pPr>
@@ -3525,7 +3814,6 @@
         <w:rPr>
           <w:rFonts w:cstheme="minorHAnsi"/>
         </w:rPr>
-        <w:lastRenderedPageBreak/>
         <w:t>(2</w:t>
       </w:r>
       <w:r>
@@ -3578,7 +3866,6 @@
         </w:rPr>
         <w:t xml:space="preserve">, </w:t>
       </w:r>
-      <w:proofErr w:type="spellStart"/>
       <w:r>
         <w:rPr>
           <w:rFonts w:cstheme="minorHAnsi"/>
@@ -3587,14 +3874,12 @@
         </w:rPr>
         <w:t>BreadBasket</w:t>
       </w:r>
-      <w:proofErr w:type="spellEnd"/>
       <w:r>
         <w:rPr>
           <w:rFonts w:cstheme="minorHAnsi"/>
         </w:rPr>
         <w:t xml:space="preserve">, </w:t>
       </w:r>
-      <w:proofErr w:type="spellStart"/>
       <w:r>
         <w:rPr>
           <w:rFonts w:cstheme="minorHAnsi"/>
@@ -3603,7 +3888,6 @@
         </w:rPr>
         <w:t>ICollection</w:t>
       </w:r>
-      <w:proofErr w:type="spellEnd"/>
       <w:r>
         <w:rPr>
           <w:rFonts w:cstheme="minorHAnsi"/>
@@ -3650,7 +3934,6 @@
         </w:rPr>
         <w:t xml:space="preserve">In the case of </w:t>
       </w:r>
-      <w:proofErr w:type="spellStart"/>
       <w:r>
         <w:rPr>
           <w:rFonts w:cstheme="minorHAnsi"/>
@@ -3659,7 +3942,6 @@
         </w:rPr>
         <w:t>BreadBasket</w:t>
       </w:r>
-      <w:proofErr w:type="spellEnd"/>
       <w:r>
         <w:rPr>
           <w:rFonts w:cstheme="minorHAnsi"/>
@@ -3678,7 +3960,6 @@
         </w:rPr>
         <w:t xml:space="preserve">additional members required by </w:t>
       </w:r>
-      <w:proofErr w:type="spellStart"/>
       <w:r>
         <w:rPr>
           <w:rFonts w:cstheme="minorHAnsi"/>
@@ -3687,7 +3968,6 @@
         </w:rPr>
         <w:t>ICollection</w:t>
       </w:r>
-      <w:proofErr w:type="spellEnd"/>
       <w:r>
         <w:rPr>
           <w:rFonts w:cstheme="minorHAnsi"/>
@@ -3714,7 +3994,6 @@
         </w:rPr>
         <w:t xml:space="preserve">For </w:t>
       </w:r>
-      <w:proofErr w:type="spellStart"/>
       <w:r>
         <w:rPr>
           <w:rFonts w:cstheme="minorHAnsi"/>
@@ -3723,7 +4002,6 @@
         </w:rPr>
         <w:t>ICollection</w:t>
       </w:r>
-      <w:proofErr w:type="spellEnd"/>
       <w:r>
         <w:rPr>
           <w:rFonts w:cstheme="minorHAnsi"/>
@@ -3946,7 +4224,6 @@
         <w:rPr>
           <w:rFonts w:cstheme="minorHAnsi"/>
         </w:rPr>
-        <w:lastRenderedPageBreak/>
         <w:t>(</w:t>
       </w:r>
       <w:r>
@@ -4019,14 +4296,12 @@
         </w:rPr>
         <w:t xml:space="preserve">public class </w:t>
       </w:r>
-      <w:proofErr w:type="spellStart"/>
       <w:r>
         <w:rPr>
           <w:rFonts w:ascii="Consolas" w:hAnsi="Consolas" w:cstheme="minorHAnsi"/>
         </w:rPr>
         <w:t>BreadstickTests</w:t>
       </w:r>
-      <w:proofErr w:type="spellEnd"/>
       <w:r>
         <w:rPr>
           <w:rFonts w:ascii="Consolas" w:hAnsi="Consolas" w:cstheme="minorHAnsi"/>
@@ -4107,19 +4382,35 @@
         </w:rPr>
         <w:t>[</w:t>
       </w:r>
-      <w:proofErr w:type="spellStart"/>
-      <w:r>
-        <w:rPr>
-          <w:rFonts w:ascii="Consolas" w:hAnsi="Consolas" w:cstheme="minorHAnsi"/>
-        </w:rPr>
-        <w:t>InlineData</w:t>
-      </w:r>
-      <w:proofErr w:type="spellEnd"/>
-      <w:r>
-        <w:rPr>
-          <w:rFonts w:ascii="Consolas" w:hAnsi="Consolas" w:cstheme="minorHAnsi"/>
-        </w:rPr>
-        <w:t>(                                                       )</w:t>
+      <w:r>
+        <w:rPr>
+          <w:rFonts w:ascii="Consolas" w:hAnsi="Consolas" w:cstheme="minorHAnsi"/>
+        </w:rPr>
+        <w:t xml:space="preserve">InlineData(   </w:t>
+      </w:r>
+      <w:r>
+        <w:rPr>
+          <w:rFonts w:ascii="Consolas" w:hAnsi="Consolas" w:cstheme="minorHAnsi"/>
+        </w:rPr>
+        <w:t>4,</w:t>
+      </w:r>
+      <w:r>
+        <w:rPr>
+          <w:rFonts w:ascii="Consolas" w:hAnsi="Consolas" w:cstheme="minorHAnsi"/>
+        </w:rPr>
+        <w:t xml:space="preserve">   </w:t>
+      </w:r>
+      <w:r>
+        <w:rPr>
+          <w:rFonts w:ascii="Consolas" w:hAnsi="Consolas" w:cstheme="minorHAnsi"/>
+        </w:rPr>
+        <w:t>true, 4*1.15</w:t>
+      </w:r>
+      <w:r>
+        <w:rPr>
+          <w:rFonts w:ascii="Consolas" w:hAnsi="Consolas" w:cstheme="minorHAnsi"/>
+        </w:rPr>
+        <w:t xml:space="preserve">                              )</w:t>
       </w:r>
       <w:r>
         <w:rPr>
@@ -4146,19 +4437,53 @@
         </w:rPr>
         <w:t>[</w:t>
       </w:r>
-      <w:proofErr w:type="spellStart"/>
-      <w:r>
-        <w:rPr>
-          <w:rFonts w:ascii="Consolas" w:hAnsi="Consolas" w:cstheme="minorHAnsi"/>
-        </w:rPr>
-        <w:t>InlineData</w:t>
-      </w:r>
-      <w:proofErr w:type="spellEnd"/>
-      <w:r>
-        <w:rPr>
-          <w:rFonts w:ascii="Consolas" w:hAnsi="Consolas" w:cstheme="minorHAnsi"/>
-        </w:rPr>
-        <w:t>(                                                       )</w:t>
+      <w:r>
+        <w:rPr>
+          <w:rFonts w:ascii="Consolas" w:hAnsi="Consolas" w:cstheme="minorHAnsi"/>
+        </w:rPr>
+        <w:t xml:space="preserve">InlineData(   </w:t>
+      </w:r>
+      <w:r>
+        <w:rPr>
+          <w:rFonts w:ascii="Consolas" w:hAnsi="Consolas" w:cstheme="minorHAnsi"/>
+        </w:rPr>
+        <w:t>5,</w:t>
+      </w:r>
+      <w:r>
+        <w:rPr>
+          <w:rFonts w:ascii="Consolas" w:hAnsi="Consolas" w:cstheme="minorHAnsi"/>
+        </w:rPr>
+        <w:t xml:space="preserve"> </w:t>
+      </w:r>
+      <w:r>
+        <w:rPr>
+          <w:rFonts w:ascii="Consolas" w:hAnsi="Consolas" w:cstheme="minorHAnsi"/>
+        </w:rPr>
+        <w:t>true</w:t>
+      </w:r>
+      <w:r>
+        <w:rPr>
+          <w:rFonts w:ascii="Consolas" w:hAnsi="Consolas" w:cstheme="minorHAnsi"/>
+        </w:rPr>
+        <w:t>,</w:t>
+      </w:r>
+      <w:r>
+        <w:rPr>
+          <w:rFonts w:ascii="Consolas" w:hAnsi="Consolas" w:cstheme="minorHAnsi"/>
+        </w:rPr>
+        <w:t xml:space="preserve">  </w:t>
+      </w:r>
+      <w:r>
+        <w:rPr>
+          <w:rFonts w:ascii="Consolas" w:hAnsi="Consolas" w:cstheme="minorHAnsi"/>
+        </w:rPr>
+        <w:t>5*1.15</w:t>
+      </w:r>
+      <w:r>
+        <w:rPr>
+          <w:rFonts w:ascii="Consolas" w:hAnsi="Consolas" w:cstheme="minorHAnsi"/>
+        </w:rPr>
+        <w:t xml:space="preserve">                                  )</w:t>
       </w:r>
       <w:r>
         <w:rPr>
@@ -4185,19 +4510,29 @@
         </w:rPr>
         <w:t>[</w:t>
       </w:r>
-      <w:proofErr w:type="spellStart"/>
-      <w:r>
-        <w:rPr>
-          <w:rFonts w:ascii="Consolas" w:hAnsi="Consolas" w:cstheme="minorHAnsi"/>
-        </w:rPr>
-        <w:t>InlineData</w:t>
-      </w:r>
-      <w:proofErr w:type="spellEnd"/>
-      <w:r>
-        <w:rPr>
-          <w:rFonts w:ascii="Consolas" w:hAnsi="Consolas" w:cstheme="minorHAnsi"/>
-        </w:rPr>
-        <w:t>(                                                       )</w:t>
+      <w:r>
+        <w:rPr>
+          <w:rFonts w:ascii="Consolas" w:hAnsi="Consolas" w:cstheme="minorHAnsi"/>
+        </w:rPr>
+        <w:t xml:space="preserve">InlineData(    </w:t>
+      </w:r>
+      <w:r>
+        <w:rPr>
+          <w:rFonts w:ascii="Consolas" w:hAnsi="Consolas" w:cstheme="minorHAnsi"/>
+        </w:rPr>
+        <w:t>6, true</w:t>
+      </w:r>
+      <w:r>
+        <w:rPr>
+          <w:rFonts w:ascii="Consolas" w:hAnsi="Consolas" w:cstheme="minorHAnsi"/>
+        </w:rPr>
+        <w:t>, 6*1.15</w:t>
+      </w:r>
+      <w:r>
+        <w:rPr>
+          <w:rFonts w:ascii="Consolas" w:hAnsi="Consolas" w:cstheme="minorHAnsi"/>
+        </w:rPr>
+        <w:t xml:space="preserve">                                      )</w:t>
       </w:r>
       <w:r>
         <w:rPr>
@@ -4224,19 +4559,11 @@
         </w:rPr>
         <w:t>[</w:t>
       </w:r>
-      <w:proofErr w:type="spellStart"/>
-      <w:r>
-        <w:rPr>
-          <w:rFonts w:ascii="Consolas" w:hAnsi="Consolas" w:cstheme="minorHAnsi"/>
-        </w:rPr>
-        <w:t>InlineData</w:t>
-      </w:r>
-      <w:proofErr w:type="spellEnd"/>
-      <w:r>
-        <w:rPr>
-          <w:rFonts w:ascii="Consolas" w:hAnsi="Consolas" w:cstheme="minorHAnsi"/>
-        </w:rPr>
-        <w:t>(                                                       )</w:t>
+      <w:r>
+        <w:rPr>
+          <w:rFonts w:ascii="Consolas" w:hAnsi="Consolas" w:cstheme="minorHAnsi"/>
+        </w:rPr>
+        <w:t>InlineData(                                                       )</w:t>
       </w:r>
       <w:r>
         <w:rPr>
@@ -4263,19 +4590,11 @@
         </w:rPr>
         <w:t>[</w:t>
       </w:r>
-      <w:proofErr w:type="spellStart"/>
-      <w:r>
-        <w:rPr>
-          <w:rFonts w:ascii="Consolas" w:hAnsi="Consolas" w:cstheme="minorHAnsi"/>
-        </w:rPr>
-        <w:t>InlineData</w:t>
-      </w:r>
-      <w:proofErr w:type="spellEnd"/>
-      <w:r>
-        <w:rPr>
-          <w:rFonts w:ascii="Consolas" w:hAnsi="Consolas" w:cstheme="minorHAnsi"/>
-        </w:rPr>
-        <w:t>(                                                       )</w:t>
+      <w:r>
+        <w:rPr>
+          <w:rFonts w:ascii="Consolas" w:hAnsi="Consolas" w:cstheme="minorHAnsi"/>
+        </w:rPr>
+        <w:t>InlineData(                                                       )</w:t>
       </w:r>
       <w:r>
         <w:rPr>
@@ -4302,19 +4621,11 @@
         </w:rPr>
         <w:t>[</w:t>
       </w:r>
-      <w:proofErr w:type="spellStart"/>
-      <w:r>
-        <w:rPr>
-          <w:rFonts w:ascii="Consolas" w:hAnsi="Consolas" w:cstheme="minorHAnsi"/>
-        </w:rPr>
-        <w:t>InlineData</w:t>
-      </w:r>
-      <w:proofErr w:type="spellEnd"/>
-      <w:r>
-        <w:rPr>
-          <w:rFonts w:ascii="Consolas" w:hAnsi="Consolas" w:cstheme="minorHAnsi"/>
-        </w:rPr>
-        <w:t>(                                                       )</w:t>
+      <w:r>
+        <w:rPr>
+          <w:rFonts w:ascii="Consolas" w:hAnsi="Consolas" w:cstheme="minorHAnsi"/>
+        </w:rPr>
+        <w:t>InlineData(                                                       )</w:t>
       </w:r>
       <w:r>
         <w:rPr>
@@ -4337,7 +4648,6 @@
         <w:tab/>
         <w:t xml:space="preserve">public void </w:t>
       </w:r>
-      <w:proofErr w:type="spellStart"/>
       <w:r>
         <w:rPr>
           <w:rFonts w:ascii="Consolas" w:hAnsi="Consolas" w:cstheme="minorHAnsi"/>
@@ -4350,26 +4660,17 @@
         </w:rPr>
         <w:t>IsCorrect</w:t>
       </w:r>
-      <w:proofErr w:type="spellEnd"/>
       <w:r>
         <w:rPr>
           <w:rFonts w:ascii="Consolas" w:hAnsi="Consolas" w:cstheme="minorHAnsi"/>
         </w:rPr>
         <w:t>(</w:t>
       </w:r>
-      <w:proofErr w:type="spellStart"/>
-      <w:r>
-        <w:rPr>
-          <w:rFonts w:ascii="Consolas" w:hAnsi="Consolas" w:cstheme="minorHAnsi"/>
-        </w:rPr>
-        <w:t>uint</w:t>
-      </w:r>
-      <w:proofErr w:type="spellEnd"/>
-      <w:r>
-        <w:rPr>
-          <w:rFonts w:ascii="Consolas" w:hAnsi="Consolas" w:cstheme="minorHAnsi"/>
-        </w:rPr>
-        <w:t xml:space="preserve"> count, </w:t>
+      <w:r>
+        <w:rPr>
+          <w:rFonts w:ascii="Consolas" w:hAnsi="Consolas" w:cstheme="minorHAnsi"/>
+        </w:rPr>
+        <w:t xml:space="preserve">uint count, </w:t>
       </w:r>
       <w:r>
         <w:rPr>
@@ -4406,14 +4707,73 @@
           <w:rFonts w:ascii="Consolas" w:hAnsi="Consolas" w:cstheme="minorHAnsi"/>
         </w:rPr>
       </w:pPr>
-    </w:p>
-    <w:p>
-      <w:pPr>
-        <w:spacing w:after="0"/>
-        <w:rPr>
-          <w:rFonts w:ascii="Consolas" w:hAnsi="Consolas" w:cstheme="minorHAnsi"/>
-        </w:rPr>
-      </w:pPr>
+      <w:r>
+        <w:rPr>
+          <w:rFonts w:ascii="Consolas" w:hAnsi="Consolas" w:cstheme="minorHAnsi"/>
+        </w:rPr>
+        <w:tab/>
+      </w:r>
+      <w:r>
+        <w:rPr>
+          <w:rFonts w:ascii="Consolas" w:hAnsi="Consolas" w:cstheme="minorHAnsi"/>
+        </w:rPr>
+        <w:tab/>
+        <w:t>Breadsticks b = new()</w:t>
+      </w:r>
+      <w:r>
+        <w:rPr>
+          <w:rFonts w:ascii="Consolas" w:hAnsi="Consolas" w:cstheme="minorHAnsi"/>
+        </w:rPr>
+        <w:t>{Cheese = cheese};</w:t>
+      </w:r>
+    </w:p>
+    <w:p>
+      <w:pPr>
+        <w:spacing w:after="0"/>
+        <w:rPr>
+          <w:rFonts w:ascii="Consolas" w:hAnsi="Consolas" w:cstheme="minorHAnsi"/>
+        </w:rPr>
+      </w:pPr>
+      <w:r>
+        <w:rPr>
+          <w:rFonts w:ascii="Consolas" w:hAnsi="Consolas" w:cstheme="minorHAnsi"/>
+        </w:rPr>
+        <w:tab/>
+      </w:r>
+      <w:r>
+        <w:rPr>
+          <w:rFonts w:ascii="Consolas" w:hAnsi="Consolas" w:cstheme="minorHAnsi"/>
+        </w:rPr>
+        <w:tab/>
+        <w:t>b.Count = count;</w:t>
+      </w:r>
+    </w:p>
+    <w:p>
+      <w:pPr>
+        <w:spacing w:after="0"/>
+        <w:rPr>
+          <w:rFonts w:ascii="Consolas" w:hAnsi="Consolas" w:cstheme="minorHAnsi"/>
+        </w:rPr>
+      </w:pPr>
+      <w:r>
+        <w:rPr>
+          <w:rFonts w:ascii="Consolas" w:hAnsi="Consolas" w:cstheme="minorHAnsi"/>
+        </w:rPr>
+        <w:tab/>
+      </w:r>
+      <w:r>
+        <w:rPr>
+          <w:rFonts w:ascii="Consolas" w:hAnsi="Consolas" w:cstheme="minorHAnsi"/>
+        </w:rPr>
+        <w:tab/>
+        <w:t xml:space="preserve">Assert.Equal(expected, b.Cost, </w:t>
+      </w:r>
+      <w:r>
+        <w:rPr>
+          <w:rFonts w:ascii="Consolas" w:hAnsi="Consolas" w:cstheme="minorHAnsi"/>
+        </w:rPr>
+        <w:t>2);</w:t>
+      </w:r>
     </w:p>
     <w:p>
       <w:pPr>
@@ -4619,7 +4979,6 @@
           <w:b/>
           <w:bCs/>
         </w:rPr>
-        <w:lastRenderedPageBreak/>
         <w:t>Feel free to remove this portion to make it easier to work.</w:t>
       </w:r>
     </w:p>
@@ -4793,35 +5152,7 @@
         <w:rPr>
           <w:rFonts w:ascii="Consolas" w:hAnsi="Consolas" w:cstheme="minorHAnsi"/>
         </w:rPr>
-        <w:t xml:space="preserve"> </w:t>
-      </w:r>
-      <w:proofErr w:type="spellStart"/>
-      <w:r>
-        <w:rPr>
-          <w:rFonts w:ascii="Consolas" w:hAnsi="Consolas" w:cstheme="minorHAnsi"/>
-        </w:rPr>
-        <w:t>uint</w:t>
-      </w:r>
-      <w:proofErr w:type="spellEnd"/>
-      <w:r>
-        <w:rPr>
-          <w:rFonts w:ascii="Consolas" w:hAnsi="Consolas" w:cstheme="minorHAnsi"/>
-        </w:rPr>
-        <w:t xml:space="preserve"> _</w:t>
-      </w:r>
-      <w:proofErr w:type="spellStart"/>
-      <w:r>
-        <w:rPr>
-          <w:rFonts w:ascii="Consolas" w:hAnsi="Consolas" w:cstheme="minorHAnsi"/>
-        </w:rPr>
-        <w:t>minCount</w:t>
-      </w:r>
-      <w:proofErr w:type="spellEnd"/>
-      <w:r>
-        <w:rPr>
-          <w:rFonts w:ascii="Consolas" w:hAnsi="Consolas" w:cstheme="minorHAnsi"/>
-        </w:rPr>
-        <w:t>;</w:t>
+        <w:t xml:space="preserve"> uint _minCount;</w:t>
       </w:r>
     </w:p>
     <w:p>
@@ -4847,35 +5178,7 @@
         <w:rPr>
           <w:rFonts w:ascii="Consolas" w:hAnsi="Consolas" w:cstheme="minorHAnsi"/>
         </w:rPr>
-        <w:t xml:space="preserve"> </w:t>
-      </w:r>
-      <w:proofErr w:type="spellStart"/>
-      <w:r>
-        <w:rPr>
-          <w:rFonts w:ascii="Consolas" w:hAnsi="Consolas" w:cstheme="minorHAnsi"/>
-        </w:rPr>
-        <w:t>uint</w:t>
-      </w:r>
-      <w:proofErr w:type="spellEnd"/>
-      <w:r>
-        <w:rPr>
-          <w:rFonts w:ascii="Consolas" w:hAnsi="Consolas" w:cstheme="minorHAnsi"/>
-        </w:rPr>
-        <w:t xml:space="preserve"> _</w:t>
-      </w:r>
-      <w:proofErr w:type="spellStart"/>
-      <w:r>
-        <w:rPr>
-          <w:rFonts w:ascii="Consolas" w:hAnsi="Consolas" w:cstheme="minorHAnsi"/>
-        </w:rPr>
-        <w:t>maxCount</w:t>
-      </w:r>
-      <w:proofErr w:type="spellEnd"/>
-      <w:r>
-        <w:rPr>
-          <w:rFonts w:ascii="Consolas" w:hAnsi="Consolas" w:cstheme="minorHAnsi"/>
-        </w:rPr>
-        <w:t>;</w:t>
+        <w:t xml:space="preserve"> uint _maxCount;</w:t>
       </w:r>
     </w:p>
     <w:p>
@@ -4903,21 +5206,7 @@
         <w:rPr>
           <w:rFonts w:ascii="Consolas" w:hAnsi="Consolas" w:cstheme="minorHAnsi"/>
         </w:rPr>
-        <w:t xml:space="preserve">public </w:t>
-      </w:r>
-      <w:proofErr w:type="spellStart"/>
-      <w:r>
-        <w:rPr>
-          <w:rFonts w:ascii="Consolas" w:hAnsi="Consolas" w:cstheme="minorHAnsi"/>
-        </w:rPr>
-        <w:t>uint</w:t>
-      </w:r>
-      <w:proofErr w:type="spellEnd"/>
-      <w:r>
-        <w:rPr>
-          <w:rFonts w:ascii="Consolas" w:hAnsi="Consolas" w:cstheme="minorHAnsi"/>
-        </w:rPr>
-        <w:t xml:space="preserve"> Count { get; set; }</w:t>
+        <w:t>public uint Count { get; set; }</w:t>
       </w:r>
     </w:p>
     <w:p>
@@ -4974,21 +5263,7 @@
         <w:rPr>
           <w:rFonts w:ascii="Consolas" w:hAnsi="Consolas" w:cstheme="minorHAnsi"/>
         </w:rPr>
-        <w:t xml:space="preserve"> decimal _</w:t>
-      </w:r>
-      <w:proofErr w:type="spellStart"/>
-      <w:r>
-        <w:rPr>
-          <w:rFonts w:ascii="Consolas" w:hAnsi="Consolas" w:cstheme="minorHAnsi"/>
-        </w:rPr>
-        <w:t>costPerEach</w:t>
-      </w:r>
-      <w:proofErr w:type="spellEnd"/>
-      <w:r>
-        <w:rPr>
-          <w:rFonts w:ascii="Consolas" w:hAnsi="Consolas" w:cstheme="minorHAnsi"/>
-        </w:rPr>
-        <w:t>;</w:t>
+        <w:t xml:space="preserve"> decimal _costPerEach;</w:t>
       </w:r>
     </w:p>
     <w:p>
@@ -5016,21 +5291,7 @@
         <w:rPr>
           <w:rFonts w:ascii="Consolas" w:hAnsi="Consolas" w:cstheme="minorHAnsi"/>
         </w:rPr>
-        <w:t>public decimal Cost =&gt; _</w:t>
-      </w:r>
-      <w:proofErr w:type="spellStart"/>
-      <w:r>
-        <w:rPr>
-          <w:rFonts w:ascii="Consolas" w:hAnsi="Consolas" w:cstheme="minorHAnsi"/>
-        </w:rPr>
-        <w:t>costPerEach</w:t>
-      </w:r>
-      <w:proofErr w:type="spellEnd"/>
-      <w:r>
-        <w:rPr>
-          <w:rFonts w:ascii="Consolas" w:hAnsi="Consolas" w:cstheme="minorHAnsi"/>
-        </w:rPr>
-        <w:t>*Count;</w:t>
+        <w:t>public decimal Cost =&gt; _costPerEach*Count;</w:t>
       </w:r>
     </w:p>
     <w:p>
@@ -5066,33 +5327,11 @@
         </w:rPr>
         <w:t>public Bread(</w:t>
       </w:r>
-      <w:proofErr w:type="spellStart"/>
-      <w:r>
-        <w:rPr>
-          <w:rFonts w:ascii="Consolas" w:hAnsi="Consolas" w:cstheme="minorHAnsi"/>
-        </w:rPr>
-        <w:t>uint</w:t>
-      </w:r>
-      <w:proofErr w:type="spellEnd"/>
-      <w:r>
-        <w:rPr>
-          <w:rFonts w:ascii="Consolas" w:hAnsi="Consolas" w:cstheme="minorHAnsi"/>
-        </w:rPr>
-        <w:t xml:space="preserve"> min, </w:t>
-      </w:r>
-      <w:proofErr w:type="spellStart"/>
-      <w:r>
-        <w:rPr>
-          <w:rFonts w:ascii="Consolas" w:hAnsi="Consolas" w:cstheme="minorHAnsi"/>
-        </w:rPr>
-        <w:t>uint</w:t>
-      </w:r>
-      <w:proofErr w:type="spellEnd"/>
-      <w:r>
-        <w:rPr>
-          <w:rFonts w:ascii="Consolas" w:hAnsi="Consolas" w:cstheme="minorHAnsi"/>
-        </w:rPr>
-        <w:t xml:space="preserve"> max</w:t>
+      <w:r>
+        <w:rPr>
+          <w:rFonts w:ascii="Consolas" w:hAnsi="Consolas" w:cstheme="minorHAnsi"/>
+        </w:rPr>
+        <w:t>uint min, uint max</w:t>
       </w:r>
       <w:r>
         <w:rPr>
@@ -5124,21 +5363,7 @@
         <w:rPr>
           <w:rFonts w:ascii="Consolas" w:hAnsi="Consolas" w:cstheme="minorHAnsi"/>
         </w:rPr>
-        <w:t>_</w:t>
-      </w:r>
-      <w:proofErr w:type="spellStart"/>
-      <w:r>
-        <w:rPr>
-          <w:rFonts w:ascii="Consolas" w:hAnsi="Consolas" w:cstheme="minorHAnsi"/>
-        </w:rPr>
-        <w:t>minCount</w:t>
-      </w:r>
-      <w:proofErr w:type="spellEnd"/>
-      <w:r>
-        <w:rPr>
-          <w:rFonts w:ascii="Consolas" w:hAnsi="Consolas" w:cstheme="minorHAnsi"/>
-        </w:rPr>
-        <w:t xml:space="preserve"> = min;</w:t>
+        <w:t>_minCount = min;</w:t>
       </w:r>
     </w:p>
     <w:p>
@@ -5159,21 +5384,7 @@
           <w:rFonts w:ascii="Consolas" w:hAnsi="Consolas" w:cstheme="minorHAnsi"/>
         </w:rPr>
         <w:tab/>
-        <w:t>_</w:t>
-      </w:r>
-      <w:proofErr w:type="spellStart"/>
-      <w:r>
-        <w:rPr>
-          <w:rFonts w:ascii="Consolas" w:hAnsi="Consolas" w:cstheme="minorHAnsi"/>
-        </w:rPr>
-        <w:t>maxCount</w:t>
-      </w:r>
-      <w:proofErr w:type="spellEnd"/>
-      <w:r>
-        <w:rPr>
-          <w:rFonts w:ascii="Consolas" w:hAnsi="Consolas" w:cstheme="minorHAnsi"/>
-        </w:rPr>
-        <w:t xml:space="preserve"> = max;</w:t>
+        <w:t>_maxCount = max;</w:t>
       </w:r>
     </w:p>
     <w:p>
@@ -5244,35 +5455,7 @@
         <w:rPr>
           <w:rFonts w:ascii="Consolas" w:hAnsi="Consolas" w:cstheme="minorHAnsi"/>
         </w:rPr>
-        <w:t xml:space="preserve">public class </w:t>
-      </w:r>
-      <w:proofErr w:type="spellStart"/>
-      <w:r>
-        <w:rPr>
-          <w:rFonts w:ascii="Consolas" w:hAnsi="Consolas" w:cstheme="minorHAnsi"/>
-        </w:rPr>
-        <w:t>BreadBasket</w:t>
-      </w:r>
-      <w:proofErr w:type="spellEnd"/>
-      <w:r>
-        <w:rPr>
-          <w:rFonts w:ascii="Consolas" w:hAnsi="Consolas" w:cstheme="minorHAnsi"/>
-        </w:rPr>
-        <w:t xml:space="preserve">: </w:t>
-      </w:r>
-      <w:proofErr w:type="spellStart"/>
-      <w:r>
-        <w:rPr>
-          <w:rFonts w:ascii="Consolas" w:hAnsi="Consolas" w:cstheme="minorHAnsi"/>
-        </w:rPr>
-        <w:t>ICollection</w:t>
-      </w:r>
-      <w:proofErr w:type="spellEnd"/>
-      <w:r>
-        <w:rPr>
-          <w:rFonts w:ascii="Consolas" w:hAnsi="Consolas" w:cstheme="minorHAnsi"/>
-        </w:rPr>
-        <w:t>&lt;Bread&gt;</w:t>
+        <w:t>public class BreadBasket: ICollection&lt;Bread&gt;</w:t>
       </w:r>
     </w:p>
     <w:p>
@@ -5336,21 +5519,7 @@
         <w:rPr>
           <w:rFonts w:ascii="Consolas" w:hAnsi="Consolas" w:cstheme="minorHAnsi"/>
         </w:rPr>
-        <w:t xml:space="preserve">void </w:t>
-      </w:r>
-      <w:proofErr w:type="spellStart"/>
-      <w:r>
-        <w:rPr>
-          <w:rFonts w:ascii="Consolas" w:hAnsi="Consolas" w:cstheme="minorHAnsi"/>
-        </w:rPr>
-        <w:t>AddBread</w:t>
-      </w:r>
-      <w:proofErr w:type="spellEnd"/>
-      <w:r>
-        <w:rPr>
-          <w:rFonts w:ascii="Consolas" w:hAnsi="Consolas" w:cstheme="minorHAnsi"/>
-        </w:rPr>
-        <w:t xml:space="preserve">(Bread b) </w:t>
+        <w:t xml:space="preserve">void AddBread(Bread b) </w:t>
       </w:r>
     </w:p>
     <w:p>
@@ -5386,21 +5555,7 @@
           <w:rFonts w:ascii="Consolas" w:hAnsi="Consolas" w:cstheme="minorHAnsi"/>
         </w:rPr>
         <w:tab/>
-        <w:t>_</w:t>
-      </w:r>
-      <w:proofErr w:type="spellStart"/>
-      <w:r>
-        <w:rPr>
-          <w:rFonts w:ascii="Consolas" w:hAnsi="Consolas" w:cstheme="minorHAnsi"/>
-        </w:rPr>
-        <w:t>basket.Add</w:t>
-      </w:r>
-      <w:proofErr w:type="spellEnd"/>
-      <w:r>
-        <w:rPr>
-          <w:rFonts w:ascii="Consolas" w:hAnsi="Consolas" w:cstheme="minorHAnsi"/>
-        </w:rPr>
-        <w:t>(b);</w:t>
+        <w:t>_basket.Add(b);</w:t>
       </w:r>
     </w:p>
     <w:p>
@@ -5438,16 +5593,8 @@
           <w:rFonts w:ascii="Consolas" w:hAnsi="Consolas" w:cstheme="minorHAnsi"/>
         </w:rPr>
         <w:tab/>
-        <w:t xml:space="preserve">//other members, as required by </w:t>
-      </w:r>
-      <w:proofErr w:type="spellStart"/>
-      <w:r>
-        <w:rPr>
-          <w:rFonts w:ascii="Consolas" w:hAnsi="Consolas" w:cstheme="minorHAnsi"/>
-        </w:rPr>
-        <w:t>ICollection</w:t>
-      </w:r>
-      <w:proofErr w:type="spellEnd"/>
+        <w:t>//other members, as required by ICollection</w:t>
+      </w:r>
       <w:r>
         <w:rPr>
           <w:rFonts w:ascii="Consolas" w:hAnsi="Consolas" w:cstheme="minorHAnsi"/>

</xml_diff>